<commit_message>
add methanol, isopropanol, acetonitrile to list SOP flam liqs DOCX
</commit_message>
<xml_diff>
--- a/lab_safety_docs/standard-operating-procedures/sop-flammable_liquids.docx
+++ b/lab_safety_docs/standard-operating-procedures/sop-flammable_liquids.docx
@@ -101,7 +101,8 @@
           <w:p>
             <w:pPr>
               <w:pStyle w:val="Normal"/>
-              <w:widowControl/>
+              <w:widowControl w:val="false"/>
+              <w:suppressAutoHyphens w:val="true"/>
               <w:spacing w:lineRule="auto" w:line="240" w:before="120" w:after="120"/>
               <w:jc w:val="left"/>
               <w:rPr>
@@ -137,7 +138,8 @@
           <w:p>
             <w:pPr>
               <w:pStyle w:val="Normal"/>
-              <w:widowControl/>
+              <w:widowControl w:val="false"/>
+              <w:suppressAutoHyphens w:val="true"/>
               <w:spacing w:lineRule="auto" w:line="240" w:before="120" w:after="120"/>
               <w:jc w:val="left"/>
               <w:rPr>
@@ -146,26 +148,10 @@
                 <w:szCs w:val="20"/>
               </w:rPr>
             </w:pPr>
-            <w:sdt>
-              <w:sdtPr>
-                <w:id w:val="214044490"/>
-                <w:placeholder>
-                  <w:docPart w:val="864ADF75FD894E618601ABC2F231C65F"/>
-                </w:placeholder>
-              </w:sdtPr>
-              <w:sdtContent>
-                <w:r>
-                  <w:rPr>
-                    <w:rFonts w:eastAsia="Calibri"/>
-                    <w:kern w:val="0"/>
-                    <w:sz w:val="22"/>
-                    <w:szCs w:val="22"/>
-                    <w:lang w:val="en-US" w:eastAsia="en-US" w:bidi="ar-SA"/>
-                  </w:rPr>
-                  <w:t xml:space="preserve">ethanol </w:t>
-                </w:r>
-              </w:sdtContent>
-            </w:sdt>
+            <w:r>
+              <w:rPr/>
+              <w:t>Ethanol, methanol, 2-propanol/isopropanol, acetonitrile</w:t>
+            </w:r>
           </w:p>
         </w:tc>
       </w:tr>
@@ -188,7 +174,8 @@
           <w:p>
             <w:pPr>
               <w:pStyle w:val="Normal"/>
-              <w:widowControl/>
+              <w:widowControl w:val="false"/>
+              <w:suppressAutoHyphens w:val="true"/>
               <w:spacing w:lineRule="auto" w:line="240" w:before="120" w:after="120"/>
               <w:jc w:val="left"/>
               <w:rPr>
@@ -225,7 +212,8 @@
           <w:p>
             <w:pPr>
               <w:pStyle w:val="Normal"/>
-              <w:widowControl/>
+              <w:widowControl w:val="false"/>
+              <w:suppressAutoHyphens w:val="true"/>
               <w:spacing w:lineRule="auto" w:line="240" w:before="120" w:after="120"/>
               <w:jc w:val="left"/>
               <w:rPr>
@@ -236,20 +224,14 @@
             </w:pPr>
             <w:sdt>
               <w:sdtPr>
-                <w:id w:val="1997827256"/>
+                <w:id w:val="196602461"/>
                 <w:placeholder>
                   <w:docPart w:val="6B3188753ED244988FAABD55908BFC2B"/>
                 </w:placeholder>
               </w:sdtPr>
               <w:sdtContent>
                 <w:r>
-                  <w:rPr>
-                    <w:rFonts w:eastAsia="Calibri"/>
-                    <w:kern w:val="0"/>
-                    <w:sz w:val="22"/>
-                    <w:szCs w:val="22"/>
-                    <w:lang w:val="en-US" w:eastAsia="en-US" w:bidi="ar-SA"/>
-                  </w:rPr>
+                  <w:rPr/>
                   <w:t>FTR 209/213</w:t>
                 </w:r>
               </w:sdtContent>
@@ -275,7 +257,8 @@
           <w:p>
             <w:pPr>
               <w:pStyle w:val="Normal"/>
-              <w:widowControl/>
+              <w:widowControl w:val="false"/>
+              <w:suppressAutoHyphens w:val="true"/>
               <w:spacing w:lineRule="auto" w:line="240" w:before="120" w:after="120"/>
               <w:jc w:val="left"/>
               <w:rPr>
@@ -312,7 +295,8 @@
           <w:p>
             <w:pPr>
               <w:pStyle w:val="Normal"/>
-              <w:widowControl/>
+              <w:widowControl w:val="false"/>
+              <w:suppressAutoHyphens w:val="true"/>
               <w:spacing w:lineRule="auto" w:line="240" w:before="120" w:after="120"/>
               <w:jc w:val="left"/>
               <w:rPr>
@@ -353,7 +337,8 @@
           <w:p>
             <w:pPr>
               <w:pStyle w:val="Normal"/>
-              <w:widowControl/>
+              <w:widowControl w:val="false"/>
+              <w:suppressAutoHyphens w:val="true"/>
               <w:spacing w:lineRule="auto" w:line="240" w:before="120" w:after="120"/>
               <w:jc w:val="left"/>
               <w:rPr>
@@ -390,7 +375,8 @@
           <w:p>
             <w:pPr>
               <w:pStyle w:val="Normal"/>
-              <w:widowControl/>
+              <w:widowControl w:val="false"/>
+              <w:suppressAutoHyphens w:val="true"/>
               <w:spacing w:lineRule="auto" w:line="240" w:before="120" w:after="120"/>
               <w:jc w:val="left"/>
               <w:rPr>
@@ -430,7 +416,8 @@
           <w:p>
             <w:pPr>
               <w:pStyle w:val="Normal"/>
-              <w:widowControl/>
+              <w:widowControl w:val="false"/>
+              <w:suppressAutoHyphens w:val="true"/>
               <w:spacing w:lineRule="auto" w:line="240" w:before="120" w:after="120"/>
               <w:jc w:val="left"/>
               <w:rPr>
@@ -466,7 +453,8 @@
           <w:p>
             <w:pPr>
               <w:pStyle w:val="Normal"/>
-              <w:widowControl/>
+              <w:widowControl w:val="false"/>
+              <w:suppressAutoHyphens w:val="true"/>
               <w:spacing w:lineRule="auto" w:line="240" w:before="120" w:after="120"/>
               <w:jc w:val="left"/>
               <w:rPr>
@@ -477,20 +465,14 @@
             </w:pPr>
             <w:sdt>
               <w:sdtPr>
-                <w:id w:val="145303817"/>
+                <w:id w:val="745224304"/>
                 <w:placeholder>
                   <w:docPart w:val="AE2879F914E24C738FA37BE45F610177"/>
                 </w:placeholder>
               </w:sdtPr>
               <w:sdtContent>
                 <w:r>
-                  <w:rPr>
-                    <w:rFonts w:eastAsia="Calibri"/>
-                    <w:kern w:val="0"/>
-                    <w:sz w:val="22"/>
-                    <w:szCs w:val="22"/>
-                    <w:lang w:val="en-US" w:eastAsia="en-US" w:bidi="ar-SA"/>
-                  </w:rPr>
+                  <w:rPr/>
                   <w:t>Click here to enter text.</w:t>
                 </w:r>
               </w:sdtContent>
@@ -2169,7 +2151,7 @@
       </w:pPr>
       <w:sdt>
         <w:sdtPr>
-          <w:id w:val="2066347424"/>
+          <w:id w:val="1816275352"/>
         </w:sdtPr>
         <w:sdtContent>
           <w:r>
@@ -2201,17 +2183,7 @@
           <w:sz w:val="20"/>
           <w:szCs w:val="20"/>
         </w:rPr>
-        <w:t>NOTE</w:t>
-      </w:r>
-      <w:r>
-        <w:rPr>
-          <w:rFonts w:cs="Calibri" w:cstheme="minorHAnsi"/>
-          <w:b/>
-          <w:color w:val="FF0000"/>
-          <w:sz w:val="20"/>
-          <w:szCs w:val="20"/>
-        </w:rPr>
-        <w:t>:</w:t>
+        <w:t>NOTE:</w:t>
       </w:r>
       <w:r>
         <w:rPr>
@@ -2377,8 +2349,8 @@
         <w:tblLook w:val="04a0" w:noHBand="0" w:noVBand="1" w:firstColumn="1" w:lastRow="0" w:lastColumn="0" w:firstRow="1"/>
       </w:tblPr>
       <w:tblGrid>
-        <w:gridCol w:w="3874"/>
-        <w:gridCol w:w="3346"/>
+        <w:gridCol w:w="3873"/>
+        <w:gridCol w:w="3347"/>
         <w:gridCol w:w="2130"/>
       </w:tblGrid>
       <w:tr>
@@ -2388,14 +2360,15 @@
         </w:trPr>
         <w:tc>
           <w:tcPr>
-            <w:tcW w:w="3874" w:type="dxa"/>
+            <w:tcW w:w="3873" w:type="dxa"/>
             <w:tcBorders/>
             <w:shd w:color="auto" w:fill="F2F2F2" w:themeFill="background1" w:themeFillShade="f2" w:val="clear"/>
           </w:tcPr>
           <w:p>
             <w:pPr>
               <w:pStyle w:val="Normal"/>
-              <w:widowControl/>
+              <w:widowControl w:val="false"/>
+              <w:suppressAutoHyphens w:val="true"/>
               <w:spacing w:lineRule="auto" w:line="288" w:before="120" w:after="120"/>
               <w:jc w:val="center"/>
               <w:rPr>
@@ -2421,14 +2394,15 @@
         </w:tc>
         <w:tc>
           <w:tcPr>
-            <w:tcW w:w="3346" w:type="dxa"/>
+            <w:tcW w:w="3347" w:type="dxa"/>
             <w:tcBorders/>
             <w:shd w:color="auto" w:fill="F2F2F2" w:themeFill="background1" w:themeFillShade="f2" w:val="clear"/>
           </w:tcPr>
           <w:p>
             <w:pPr>
               <w:pStyle w:val="Normal"/>
-              <w:widowControl/>
+              <w:widowControl w:val="false"/>
+              <w:suppressAutoHyphens w:val="true"/>
               <w:spacing w:lineRule="auto" w:line="288" w:before="120" w:after="120"/>
               <w:jc w:val="center"/>
               <w:rPr>
@@ -2461,7 +2435,8 @@
           <w:p>
             <w:pPr>
               <w:pStyle w:val="Normal"/>
-              <w:widowControl/>
+              <w:widowControl w:val="false"/>
+              <w:suppressAutoHyphens w:val="true"/>
               <w:spacing w:lineRule="auto" w:line="288" w:before="120" w:after="120"/>
               <w:jc w:val="center"/>
               <w:rPr>
@@ -2493,13 +2468,14 @@
         </w:trPr>
         <w:tc>
           <w:tcPr>
-            <w:tcW w:w="3874" w:type="dxa"/>
+            <w:tcW w:w="3873" w:type="dxa"/>
             <w:tcBorders/>
           </w:tcPr>
           <w:p>
             <w:pPr>
               <w:pStyle w:val="Normal"/>
-              <w:widowControl/>
+              <w:widowControl w:val="false"/>
+              <w:suppressAutoHyphens w:val="true"/>
               <w:spacing w:lineRule="auto" w:line="288" w:before="120" w:after="120"/>
               <w:jc w:val="left"/>
               <w:rPr>
@@ -2512,17 +2488,11 @@
             </w:pPr>
             <w:sdt>
               <w:sdtPr>
-                <w:id w:val="957708606"/>
+                <w:id w:val="1360174099"/>
               </w:sdtPr>
               <w:sdtContent>
                 <w:r>
-                  <w:rPr>
-                    <w:rFonts w:eastAsia="Calibri"/>
-                    <w:kern w:val="0"/>
-                    <w:sz w:val="22"/>
-                    <w:szCs w:val="22"/>
-                    <w:lang w:val="en-US" w:eastAsia="en-US" w:bidi="ar-SA"/>
-                  </w:rPr>
+                  <w:rPr/>
                   <w:t>Sam White</w:t>
                 </w:r>
               </w:sdtContent>
@@ -2531,13 +2501,14 @@
         </w:tc>
         <w:tc>
           <w:tcPr>
-            <w:tcW w:w="3346" w:type="dxa"/>
+            <w:tcW w:w="3347" w:type="dxa"/>
             <w:tcBorders/>
           </w:tcPr>
           <w:p>
             <w:pPr>
               <w:pStyle w:val="Normal"/>
-              <w:widowControl/>
+              <w:widowControl w:val="false"/>
+              <w:suppressAutoHyphens w:val="true"/>
               <w:spacing w:lineRule="auto" w:line="288" w:before="120" w:after="120"/>
               <w:jc w:val="left"/>
               <w:rPr>
@@ -2550,12 +2521,10 @@
             </w:pPr>
             <w:r>
               <w:rPr>
-                <w:rFonts w:eastAsia="Calibri" w:cs="Calibri" w:cstheme="minorHAnsi"/>
-                <w:b/>
-                <w:kern w:val="0"/>
-                <w:sz w:val="22"/>
-                <w:szCs w:val="22"/>
-                <w:lang w:val="en-US" w:eastAsia="en-US" w:bidi="ar-SA"/>
+                <w:rFonts w:cs="Calibri" w:cstheme="minorHAnsi"/>
+                <w:b/>
+                <w:sz w:val="24"/>
+                <w:szCs w:val="24"/>
               </w:rPr>
             </w:r>
           </w:p>
@@ -2568,7 +2537,8 @@
           <w:p>
             <w:pPr>
               <w:pStyle w:val="Normal"/>
-              <w:widowControl/>
+              <w:widowControl w:val="false"/>
+              <w:suppressAutoHyphens w:val="true"/>
               <w:spacing w:lineRule="auto" w:line="288" w:before="120" w:after="120"/>
               <w:jc w:val="left"/>
               <w:rPr>
@@ -2579,6 +2549,17 @@
                 <w:szCs w:val="24"/>
               </w:rPr>
             </w:pPr>
+            <w:r>
+              <w:rPr>
+                <w:rStyle w:val="PlaceholderText"/>
+                <w:rFonts w:eastAsia="Calibri" w:cs="Calibri" w:cstheme="minorHAnsi"/>
+                <w:kern w:val="0"/>
+                <w:sz w:val="22"/>
+                <w:szCs w:val="22"/>
+                <w:lang w:val="en-US" w:eastAsia="en-US" w:bidi="ar-SA"/>
+              </w:rPr>
+              <w:t>7</w:t>
+            </w:r>
             <w:sdt>
               <w:sdtPr>
                 <w:date w:fullDate="2024-07-22T00:00:00Z">
@@ -2587,7 +2568,7 @@
                   <w:storeMappedDataAs w:val="dateTime"/>
                   <w:calendar w:val="gregorian"/>
                 </w:date>
-                <w:id w:val="456909069"/>
+                <w:id w:val="847043432"/>
               </w:sdtPr>
               <w:sdtContent>
                 <w:r>
@@ -2609,7 +2590,7 @@
                     <w:szCs w:val="22"/>
                     <w:lang w:val="en-US" w:eastAsia="en-US" w:bidi="ar-SA"/>
                   </w:rPr>
-                  <w:t>7/22/2024</w:t>
+                  <w:t>/22/2024</w:t>
                 </w:r>
                 <w:r>
                   <w:rPr>
@@ -2632,13 +2613,14 @@
         </w:trPr>
         <w:tc>
           <w:tcPr>
-            <w:tcW w:w="3874" w:type="dxa"/>
+            <w:tcW w:w="3873" w:type="dxa"/>
             <w:tcBorders/>
           </w:tcPr>
           <w:p>
             <w:pPr>
               <w:pStyle w:val="Normal"/>
-              <w:widowControl/>
+              <w:widowControl w:val="false"/>
+              <w:suppressAutoHyphens w:val="true"/>
               <w:spacing w:lineRule="auto" w:line="288" w:before="120" w:after="120"/>
               <w:jc w:val="left"/>
               <w:rPr>
@@ -2651,17 +2633,11 @@
             </w:pPr>
             <w:sdt>
               <w:sdtPr>
-                <w:id w:val="975188825"/>
+                <w:id w:val="561451687"/>
               </w:sdtPr>
               <w:sdtContent>
                 <w:r>
-                  <w:rPr>
-                    <w:rFonts w:eastAsia="Calibri"/>
-                    <w:kern w:val="0"/>
-                    <w:sz w:val="22"/>
-                    <w:szCs w:val="22"/>
-                    <w:lang w:val="en-US" w:eastAsia="en-US" w:bidi="ar-SA"/>
-                  </w:rPr>
+                  <w:rPr/>
                   <w:t>Click here to enter text.</w:t>
                 </w:r>
               </w:sdtContent>
@@ -2670,13 +2646,14 @@
         </w:tc>
         <w:tc>
           <w:tcPr>
-            <w:tcW w:w="3346" w:type="dxa"/>
+            <w:tcW w:w="3347" w:type="dxa"/>
             <w:tcBorders/>
           </w:tcPr>
           <w:p>
             <w:pPr>
               <w:pStyle w:val="Normal"/>
-              <w:widowControl/>
+              <w:widowControl w:val="false"/>
+              <w:suppressAutoHyphens w:val="true"/>
               <w:spacing w:lineRule="auto" w:line="288" w:before="120" w:after="120"/>
               <w:jc w:val="left"/>
               <w:rPr>
@@ -2689,12 +2666,10 @@
             </w:pPr>
             <w:r>
               <w:rPr>
-                <w:rFonts w:eastAsia="Calibri" w:cs="Calibri" w:cstheme="minorHAnsi"/>
-                <w:b/>
-                <w:kern w:val="0"/>
-                <w:sz w:val="22"/>
-                <w:szCs w:val="22"/>
-                <w:lang w:val="en-US" w:eastAsia="en-US" w:bidi="ar-SA"/>
+                <w:rFonts w:cs="Calibri" w:cstheme="minorHAnsi"/>
+                <w:b/>
+                <w:sz w:val="24"/>
+                <w:szCs w:val="24"/>
               </w:rPr>
             </w:r>
           </w:p>
@@ -2707,7 +2682,8 @@
           <w:p>
             <w:pPr>
               <w:pStyle w:val="Normal"/>
-              <w:widowControl/>
+              <w:widowControl w:val="false"/>
+              <w:suppressAutoHyphens w:val="true"/>
               <w:spacing w:lineRule="auto" w:line="288" w:before="120" w:after="120"/>
               <w:jc w:val="left"/>
               <w:rPr>
@@ -2727,7 +2703,7 @@
                 <w:szCs w:val="22"/>
                 <w:lang w:val="en-US" w:eastAsia="en-US" w:bidi="ar-SA"/>
               </w:rPr>
-              <w:t>C</w:t>
+              <w:t>Cl</w:t>
             </w:r>
             <w:sdt>
               <w:sdtPr>
@@ -2737,7 +2713,7 @@
                   <w:storeMappedDataAs w:val="dateTime"/>
                   <w:calendar w:val="gregorian"/>
                 </w:date>
-                <w:id w:val="236287544"/>
+                <w:id w:val="226410634"/>
               </w:sdtPr>
               <w:sdtContent>
                 <w:r>
@@ -2759,7 +2735,7 @@
                     <w:szCs w:val="22"/>
                     <w:lang w:val="en-US" w:eastAsia="en-US" w:bidi="ar-SA"/>
                   </w:rPr>
-                  <w:t>lick here to enter a date.</w:t>
+                  <w:t>ick here to enter a date.</w:t>
                 </w:r>
                 <w:r>
                   <w:rPr>
@@ -2782,13 +2758,14 @@
         </w:trPr>
         <w:tc>
           <w:tcPr>
-            <w:tcW w:w="3874" w:type="dxa"/>
+            <w:tcW w:w="3873" w:type="dxa"/>
             <w:tcBorders/>
           </w:tcPr>
           <w:p>
             <w:pPr>
               <w:pStyle w:val="Normal"/>
-              <w:widowControl/>
+              <w:widowControl w:val="false"/>
+              <w:suppressAutoHyphens w:val="true"/>
               <w:spacing w:lineRule="auto" w:line="288" w:before="120" w:after="120"/>
               <w:jc w:val="left"/>
               <w:rPr>
@@ -2801,17 +2778,11 @@
             </w:pPr>
             <w:sdt>
               <w:sdtPr>
-                <w:id w:val="896412933"/>
+                <w:id w:val="1268234095"/>
               </w:sdtPr>
               <w:sdtContent>
                 <w:r>
-                  <w:rPr>
-                    <w:rFonts w:eastAsia="Calibri"/>
-                    <w:kern w:val="0"/>
-                    <w:sz w:val="22"/>
-                    <w:szCs w:val="22"/>
-                    <w:lang w:val="en-US" w:eastAsia="en-US" w:bidi="ar-SA"/>
-                  </w:rPr>
+                  <w:rPr/>
                   <w:t>Click here to enter text.</w:t>
                 </w:r>
               </w:sdtContent>
@@ -2820,13 +2791,14 @@
         </w:tc>
         <w:tc>
           <w:tcPr>
-            <w:tcW w:w="3346" w:type="dxa"/>
+            <w:tcW w:w="3347" w:type="dxa"/>
             <w:tcBorders/>
           </w:tcPr>
           <w:p>
             <w:pPr>
               <w:pStyle w:val="Normal"/>
-              <w:widowControl/>
+              <w:widowControl w:val="false"/>
+              <w:suppressAutoHyphens w:val="true"/>
               <w:spacing w:lineRule="auto" w:line="288" w:before="120" w:after="120"/>
               <w:jc w:val="left"/>
               <w:rPr>
@@ -2839,12 +2811,10 @@
             </w:pPr>
             <w:r>
               <w:rPr>
-                <w:rFonts w:eastAsia="Calibri" w:cs="Calibri" w:cstheme="minorHAnsi"/>
-                <w:b/>
-                <w:kern w:val="0"/>
-                <w:sz w:val="22"/>
-                <w:szCs w:val="22"/>
-                <w:lang w:val="en-US" w:eastAsia="en-US" w:bidi="ar-SA"/>
+                <w:rFonts w:cs="Calibri" w:cstheme="minorHAnsi"/>
+                <w:b/>
+                <w:sz w:val="24"/>
+                <w:szCs w:val="24"/>
               </w:rPr>
             </w:r>
           </w:p>
@@ -2857,7 +2827,8 @@
           <w:p>
             <w:pPr>
               <w:pStyle w:val="Normal"/>
-              <w:widowControl/>
+              <w:widowControl w:val="false"/>
+              <w:suppressAutoHyphens w:val="true"/>
               <w:spacing w:lineRule="auto" w:line="288" w:before="120" w:after="120"/>
               <w:jc w:val="left"/>
               <w:rPr>
@@ -2877,7 +2848,7 @@
                 <w:szCs w:val="22"/>
                 <w:lang w:val="en-US" w:eastAsia="en-US" w:bidi="ar-SA"/>
               </w:rPr>
-              <w:t>C</w:t>
+              <w:t>Cl</w:t>
             </w:r>
             <w:sdt>
               <w:sdtPr>
@@ -2887,7 +2858,7 @@
                   <w:storeMappedDataAs w:val="dateTime"/>
                   <w:calendar w:val="gregorian"/>
                 </w:date>
-                <w:id w:val="1664220540"/>
+                <w:id w:val="229530821"/>
               </w:sdtPr>
               <w:sdtContent>
                 <w:r>
@@ -2909,7 +2880,7 @@
                     <w:szCs w:val="22"/>
                     <w:lang w:val="en-US" w:eastAsia="en-US" w:bidi="ar-SA"/>
                   </w:rPr>
-                  <w:t>lick here to enter a date.</w:t>
+                  <w:t>ick here to enter a date.</w:t>
                 </w:r>
                 <w:r>
                   <w:rPr>
@@ -2932,13 +2903,14 @@
         </w:trPr>
         <w:tc>
           <w:tcPr>
-            <w:tcW w:w="3874" w:type="dxa"/>
+            <w:tcW w:w="3873" w:type="dxa"/>
             <w:tcBorders/>
           </w:tcPr>
           <w:p>
             <w:pPr>
               <w:pStyle w:val="Normal"/>
-              <w:widowControl/>
+              <w:widowControl w:val="false"/>
+              <w:suppressAutoHyphens w:val="true"/>
               <w:spacing w:lineRule="auto" w:line="288" w:before="120" w:after="120"/>
               <w:jc w:val="left"/>
               <w:rPr>
@@ -2951,17 +2923,11 @@
             </w:pPr>
             <w:sdt>
               <w:sdtPr>
-                <w:id w:val="176346024"/>
+                <w:id w:val="818989336"/>
               </w:sdtPr>
               <w:sdtContent>
                 <w:r>
-                  <w:rPr>
-                    <w:rFonts w:eastAsia="Calibri"/>
-                    <w:kern w:val="0"/>
-                    <w:sz w:val="22"/>
-                    <w:szCs w:val="22"/>
-                    <w:lang w:val="en-US" w:eastAsia="en-US" w:bidi="ar-SA"/>
-                  </w:rPr>
+                  <w:rPr/>
                   <w:t>Click here to enter text.</w:t>
                 </w:r>
               </w:sdtContent>
@@ -2970,13 +2936,14 @@
         </w:tc>
         <w:tc>
           <w:tcPr>
-            <w:tcW w:w="3346" w:type="dxa"/>
+            <w:tcW w:w="3347" w:type="dxa"/>
             <w:tcBorders/>
           </w:tcPr>
           <w:p>
             <w:pPr>
               <w:pStyle w:val="Normal"/>
-              <w:widowControl/>
+              <w:widowControl w:val="false"/>
+              <w:suppressAutoHyphens w:val="true"/>
               <w:spacing w:lineRule="auto" w:line="288" w:before="120" w:after="120"/>
               <w:jc w:val="left"/>
               <w:rPr>
@@ -2989,12 +2956,10 @@
             </w:pPr>
             <w:r>
               <w:rPr>
-                <w:rFonts w:eastAsia="Calibri" w:cs="Calibri" w:cstheme="minorHAnsi"/>
-                <w:b/>
-                <w:kern w:val="0"/>
-                <w:sz w:val="22"/>
-                <w:szCs w:val="22"/>
-                <w:lang w:val="en-US" w:eastAsia="en-US" w:bidi="ar-SA"/>
+                <w:rFonts w:cs="Calibri" w:cstheme="minorHAnsi"/>
+                <w:b/>
+                <w:sz w:val="24"/>
+                <w:szCs w:val="24"/>
               </w:rPr>
             </w:r>
           </w:p>
@@ -3007,7 +2972,8 @@
           <w:p>
             <w:pPr>
               <w:pStyle w:val="Normal"/>
-              <w:widowControl/>
+              <w:widowControl w:val="false"/>
+              <w:suppressAutoHyphens w:val="true"/>
               <w:spacing w:lineRule="auto" w:line="288" w:before="120" w:after="120"/>
               <w:jc w:val="left"/>
               <w:rPr>
@@ -3027,7 +2993,7 @@
                 <w:szCs w:val="22"/>
                 <w:lang w:val="en-US" w:eastAsia="en-US" w:bidi="ar-SA"/>
               </w:rPr>
-              <w:t>C</w:t>
+              <w:t>Cl</w:t>
             </w:r>
             <w:sdt>
               <w:sdtPr>
@@ -3037,7 +3003,7 @@
                   <w:storeMappedDataAs w:val="dateTime"/>
                   <w:calendar w:val="gregorian"/>
                 </w:date>
-                <w:id w:val="1961730419"/>
+                <w:id w:val="1868622875"/>
               </w:sdtPr>
               <w:sdtContent>
                 <w:r>
@@ -3059,7 +3025,7 @@
                     <w:szCs w:val="22"/>
                     <w:lang w:val="en-US" w:eastAsia="en-US" w:bidi="ar-SA"/>
                   </w:rPr>
-                  <w:t>lick here to enter a date.</w:t>
+                  <w:t>ick here to enter a date.</w:t>
                 </w:r>
                 <w:r>
                   <w:rPr>
@@ -3082,13 +3048,14 @@
         </w:trPr>
         <w:tc>
           <w:tcPr>
-            <w:tcW w:w="3874" w:type="dxa"/>
+            <w:tcW w:w="3873" w:type="dxa"/>
             <w:tcBorders/>
           </w:tcPr>
           <w:p>
             <w:pPr>
               <w:pStyle w:val="Normal"/>
-              <w:widowControl/>
+              <w:widowControl w:val="false"/>
+              <w:suppressAutoHyphens w:val="true"/>
               <w:spacing w:lineRule="auto" w:line="288" w:before="120" w:after="120"/>
               <w:jc w:val="left"/>
               <w:rPr>
@@ -3101,17 +3068,11 @@
             </w:pPr>
             <w:sdt>
               <w:sdtPr>
-                <w:id w:val="1064560883"/>
+                <w:id w:val="1861811507"/>
               </w:sdtPr>
               <w:sdtContent>
                 <w:r>
-                  <w:rPr>
-                    <w:rFonts w:eastAsia="Calibri"/>
-                    <w:kern w:val="0"/>
-                    <w:sz w:val="22"/>
-                    <w:szCs w:val="22"/>
-                    <w:lang w:val="en-US" w:eastAsia="en-US" w:bidi="ar-SA"/>
-                  </w:rPr>
+                  <w:rPr/>
                   <w:t>Click here to enter text.</w:t>
                 </w:r>
               </w:sdtContent>
@@ -3120,13 +3081,14 @@
         </w:tc>
         <w:tc>
           <w:tcPr>
-            <w:tcW w:w="3346" w:type="dxa"/>
+            <w:tcW w:w="3347" w:type="dxa"/>
             <w:tcBorders/>
           </w:tcPr>
           <w:p>
             <w:pPr>
               <w:pStyle w:val="Normal"/>
-              <w:widowControl/>
+              <w:widowControl w:val="false"/>
+              <w:suppressAutoHyphens w:val="true"/>
               <w:spacing w:lineRule="auto" w:line="288" w:before="120" w:after="120"/>
               <w:jc w:val="left"/>
               <w:rPr>
@@ -3139,12 +3101,10 @@
             </w:pPr>
             <w:r>
               <w:rPr>
-                <w:rFonts w:eastAsia="Calibri" w:cs="Calibri" w:cstheme="minorHAnsi"/>
-                <w:b/>
-                <w:kern w:val="0"/>
-                <w:sz w:val="22"/>
-                <w:szCs w:val="22"/>
-                <w:lang w:val="en-US" w:eastAsia="en-US" w:bidi="ar-SA"/>
+                <w:rFonts w:cs="Calibri" w:cstheme="minorHAnsi"/>
+                <w:b/>
+                <w:sz w:val="24"/>
+                <w:szCs w:val="24"/>
               </w:rPr>
             </w:r>
           </w:p>
@@ -3157,7 +3117,8 @@
           <w:p>
             <w:pPr>
               <w:pStyle w:val="Normal"/>
-              <w:widowControl/>
+              <w:widowControl w:val="false"/>
+              <w:suppressAutoHyphens w:val="true"/>
               <w:spacing w:lineRule="auto" w:line="288" w:before="120" w:after="120"/>
               <w:jc w:val="left"/>
               <w:rPr>
@@ -3177,7 +3138,7 @@
                 <w:szCs w:val="22"/>
                 <w:lang w:val="en-US" w:eastAsia="en-US" w:bidi="ar-SA"/>
               </w:rPr>
-              <w:t>C</w:t>
+              <w:t>Cl</w:t>
             </w:r>
             <w:sdt>
               <w:sdtPr>
@@ -3187,7 +3148,7 @@
                   <w:storeMappedDataAs w:val="dateTime"/>
                   <w:calendar w:val="gregorian"/>
                 </w:date>
-                <w:id w:val="1409068341"/>
+                <w:id w:val="681014122"/>
               </w:sdtPr>
               <w:sdtContent>
                 <w:r>
@@ -3209,7 +3170,7 @@
                     <w:szCs w:val="22"/>
                     <w:lang w:val="en-US" w:eastAsia="en-US" w:bidi="ar-SA"/>
                   </w:rPr>
-                  <w:t>lick here to enter a date.</w:t>
+                  <w:t>ick here to enter a date.</w:t>
                 </w:r>
                 <w:r>
                   <w:rPr>
@@ -3232,13 +3193,14 @@
         </w:trPr>
         <w:tc>
           <w:tcPr>
-            <w:tcW w:w="3874" w:type="dxa"/>
+            <w:tcW w:w="3873" w:type="dxa"/>
             <w:tcBorders/>
           </w:tcPr>
           <w:p>
             <w:pPr>
               <w:pStyle w:val="Normal"/>
-              <w:widowControl/>
+              <w:widowControl w:val="false"/>
+              <w:suppressAutoHyphens w:val="true"/>
               <w:spacing w:lineRule="auto" w:line="288" w:before="120" w:after="120"/>
               <w:jc w:val="left"/>
               <w:rPr>
@@ -3251,17 +3213,11 @@
             </w:pPr>
             <w:sdt>
               <w:sdtPr>
-                <w:id w:val="201816717"/>
+                <w:id w:val="1174109595"/>
               </w:sdtPr>
               <w:sdtContent>
                 <w:r>
-                  <w:rPr>
-                    <w:rFonts w:eastAsia="Calibri"/>
-                    <w:kern w:val="0"/>
-                    <w:sz w:val="22"/>
-                    <w:szCs w:val="22"/>
-                    <w:lang w:val="en-US" w:eastAsia="en-US" w:bidi="ar-SA"/>
-                  </w:rPr>
+                  <w:rPr/>
                   <w:t>Click here to enter text.</w:t>
                 </w:r>
               </w:sdtContent>
@@ -3270,13 +3226,14 @@
         </w:tc>
         <w:tc>
           <w:tcPr>
-            <w:tcW w:w="3346" w:type="dxa"/>
+            <w:tcW w:w="3347" w:type="dxa"/>
             <w:tcBorders/>
           </w:tcPr>
           <w:p>
             <w:pPr>
               <w:pStyle w:val="Normal"/>
-              <w:widowControl/>
+              <w:widowControl w:val="false"/>
+              <w:suppressAutoHyphens w:val="true"/>
               <w:spacing w:lineRule="auto" w:line="288" w:before="120" w:after="120"/>
               <w:jc w:val="left"/>
               <w:rPr>
@@ -3289,12 +3246,10 @@
             </w:pPr>
             <w:r>
               <w:rPr>
-                <w:rFonts w:eastAsia="Calibri" w:cs="Calibri" w:cstheme="minorHAnsi"/>
-                <w:b/>
-                <w:kern w:val="0"/>
-                <w:sz w:val="22"/>
-                <w:szCs w:val="22"/>
-                <w:lang w:val="en-US" w:eastAsia="en-US" w:bidi="ar-SA"/>
+                <w:rFonts w:cs="Calibri" w:cstheme="minorHAnsi"/>
+                <w:b/>
+                <w:sz w:val="24"/>
+                <w:szCs w:val="24"/>
               </w:rPr>
             </w:r>
           </w:p>
@@ -3307,7 +3262,8 @@
           <w:p>
             <w:pPr>
               <w:pStyle w:val="Normal"/>
-              <w:widowControl/>
+              <w:widowControl w:val="false"/>
+              <w:suppressAutoHyphens w:val="true"/>
               <w:spacing w:lineRule="auto" w:line="288" w:before="120" w:after="120"/>
               <w:jc w:val="left"/>
               <w:rPr>
@@ -3327,7 +3283,7 @@
                 <w:szCs w:val="22"/>
                 <w:lang w:val="en-US" w:eastAsia="en-US" w:bidi="ar-SA"/>
               </w:rPr>
-              <w:t>C</w:t>
+              <w:t>Cl</w:t>
             </w:r>
             <w:sdt>
               <w:sdtPr>
@@ -3337,7 +3293,7 @@
                   <w:storeMappedDataAs w:val="dateTime"/>
                   <w:calendar w:val="gregorian"/>
                 </w:date>
-                <w:id w:val="1526463523"/>
+                <w:id w:val="118414682"/>
               </w:sdtPr>
               <w:sdtContent>
                 <w:r>
@@ -3359,7 +3315,7 @@
                     <w:szCs w:val="22"/>
                     <w:lang w:val="en-US" w:eastAsia="en-US" w:bidi="ar-SA"/>
                   </w:rPr>
-                  <w:t>lick here to enter a date.</w:t>
+                  <w:t>ick here to enter a date.</w:t>
                 </w:r>
                 <w:r>
                   <w:rPr>
@@ -3382,13 +3338,14 @@
         </w:trPr>
         <w:tc>
           <w:tcPr>
-            <w:tcW w:w="3874" w:type="dxa"/>
+            <w:tcW w:w="3873" w:type="dxa"/>
             <w:tcBorders/>
           </w:tcPr>
           <w:p>
             <w:pPr>
               <w:pStyle w:val="Normal"/>
-              <w:widowControl/>
+              <w:widowControl w:val="false"/>
+              <w:suppressAutoHyphens w:val="true"/>
               <w:spacing w:lineRule="auto" w:line="288" w:before="120" w:after="120"/>
               <w:jc w:val="left"/>
               <w:rPr>
@@ -3401,17 +3358,11 @@
             </w:pPr>
             <w:sdt>
               <w:sdtPr>
-                <w:id w:val="804926026"/>
+                <w:id w:val="1151109689"/>
               </w:sdtPr>
               <w:sdtContent>
                 <w:r>
-                  <w:rPr>
-                    <w:rFonts w:eastAsia="Calibri"/>
-                    <w:kern w:val="0"/>
-                    <w:sz w:val="22"/>
-                    <w:szCs w:val="22"/>
-                    <w:lang w:val="en-US" w:eastAsia="en-US" w:bidi="ar-SA"/>
-                  </w:rPr>
+                  <w:rPr/>
                   <w:t>Click here to enter text.</w:t>
                 </w:r>
               </w:sdtContent>
@@ -3420,13 +3371,14 @@
         </w:tc>
         <w:tc>
           <w:tcPr>
-            <w:tcW w:w="3346" w:type="dxa"/>
+            <w:tcW w:w="3347" w:type="dxa"/>
             <w:tcBorders/>
           </w:tcPr>
           <w:p>
             <w:pPr>
               <w:pStyle w:val="Normal"/>
-              <w:widowControl/>
+              <w:widowControl w:val="false"/>
+              <w:suppressAutoHyphens w:val="true"/>
               <w:spacing w:lineRule="auto" w:line="288" w:before="120" w:after="120"/>
               <w:jc w:val="left"/>
               <w:rPr>
@@ -3439,12 +3391,10 @@
             </w:pPr>
             <w:r>
               <w:rPr>
-                <w:rFonts w:eastAsia="Calibri" w:cs="Calibri" w:cstheme="minorHAnsi"/>
-                <w:b/>
-                <w:kern w:val="0"/>
-                <w:sz w:val="22"/>
-                <w:szCs w:val="22"/>
-                <w:lang w:val="en-US" w:eastAsia="en-US" w:bidi="ar-SA"/>
+                <w:rFonts w:cs="Calibri" w:cstheme="minorHAnsi"/>
+                <w:b/>
+                <w:sz w:val="24"/>
+                <w:szCs w:val="24"/>
               </w:rPr>
             </w:r>
           </w:p>
@@ -3457,7 +3407,8 @@
           <w:p>
             <w:pPr>
               <w:pStyle w:val="Normal"/>
-              <w:widowControl/>
+              <w:widowControl w:val="false"/>
+              <w:suppressAutoHyphens w:val="true"/>
               <w:spacing w:lineRule="auto" w:line="288" w:before="120" w:after="120"/>
               <w:jc w:val="left"/>
               <w:rPr>
@@ -3477,7 +3428,7 @@
                 <w:szCs w:val="22"/>
                 <w:lang w:val="en-US" w:eastAsia="en-US" w:bidi="ar-SA"/>
               </w:rPr>
-              <w:t>C</w:t>
+              <w:t>Cl</w:t>
             </w:r>
             <w:sdt>
               <w:sdtPr>
@@ -3487,7 +3438,7 @@
                   <w:storeMappedDataAs w:val="dateTime"/>
                   <w:calendar w:val="gregorian"/>
                 </w:date>
-                <w:id w:val="1183255226"/>
+                <w:id w:val="1164649857"/>
               </w:sdtPr>
               <w:sdtContent>
                 <w:r>
@@ -3509,7 +3460,7 @@
                     <w:szCs w:val="22"/>
                     <w:lang w:val="en-US" w:eastAsia="en-US" w:bidi="ar-SA"/>
                   </w:rPr>
-                  <w:t>lick here to enter a date.</w:t>
+                  <w:t>ick here to enter a date.</w:t>
                 </w:r>
                 <w:r>
                   <w:rPr>
@@ -3532,13 +3483,14 @@
         </w:trPr>
         <w:tc>
           <w:tcPr>
-            <w:tcW w:w="3874" w:type="dxa"/>
+            <w:tcW w:w="3873" w:type="dxa"/>
             <w:tcBorders/>
           </w:tcPr>
           <w:p>
             <w:pPr>
               <w:pStyle w:val="Normal"/>
-              <w:widowControl/>
+              <w:widowControl w:val="false"/>
+              <w:suppressAutoHyphens w:val="true"/>
               <w:spacing w:lineRule="auto" w:line="288" w:before="120" w:after="120"/>
               <w:jc w:val="left"/>
               <w:rPr>
@@ -3551,17 +3503,11 @@
             </w:pPr>
             <w:sdt>
               <w:sdtPr>
-                <w:id w:val="1234251003"/>
+                <w:id w:val="1038864164"/>
               </w:sdtPr>
               <w:sdtContent>
                 <w:r>
-                  <w:rPr>
-                    <w:rFonts w:eastAsia="Calibri"/>
-                    <w:kern w:val="0"/>
-                    <w:sz w:val="22"/>
-                    <w:szCs w:val="22"/>
-                    <w:lang w:val="en-US" w:eastAsia="en-US" w:bidi="ar-SA"/>
-                  </w:rPr>
+                  <w:rPr/>
                   <w:t>Click here to enter text.</w:t>
                 </w:r>
               </w:sdtContent>
@@ -3570,13 +3516,14 @@
         </w:tc>
         <w:tc>
           <w:tcPr>
-            <w:tcW w:w="3346" w:type="dxa"/>
+            <w:tcW w:w="3347" w:type="dxa"/>
             <w:tcBorders/>
           </w:tcPr>
           <w:p>
             <w:pPr>
               <w:pStyle w:val="Normal"/>
-              <w:widowControl/>
+              <w:widowControl w:val="false"/>
+              <w:suppressAutoHyphens w:val="true"/>
               <w:spacing w:lineRule="auto" w:line="288" w:before="120" w:after="120"/>
               <w:jc w:val="left"/>
               <w:rPr>
@@ -3589,12 +3536,10 @@
             </w:pPr>
             <w:r>
               <w:rPr>
-                <w:rFonts w:eastAsia="Calibri" w:cs="Calibri" w:cstheme="minorHAnsi"/>
-                <w:b/>
-                <w:kern w:val="0"/>
-                <w:sz w:val="22"/>
-                <w:szCs w:val="22"/>
-                <w:lang w:val="en-US" w:eastAsia="en-US" w:bidi="ar-SA"/>
+                <w:rFonts w:cs="Calibri" w:cstheme="minorHAnsi"/>
+                <w:b/>
+                <w:sz w:val="24"/>
+                <w:szCs w:val="24"/>
               </w:rPr>
             </w:r>
           </w:p>
@@ -3607,7 +3552,8 @@
           <w:p>
             <w:pPr>
               <w:pStyle w:val="Normal"/>
-              <w:widowControl/>
+              <w:widowControl w:val="false"/>
+              <w:suppressAutoHyphens w:val="true"/>
               <w:spacing w:lineRule="auto" w:line="288" w:before="120" w:after="120"/>
               <w:jc w:val="left"/>
               <w:rPr>
@@ -3627,7 +3573,7 @@
                 <w:szCs w:val="22"/>
                 <w:lang w:val="en-US" w:eastAsia="en-US" w:bidi="ar-SA"/>
               </w:rPr>
-              <w:t>C</w:t>
+              <w:t>Cl</w:t>
             </w:r>
             <w:sdt>
               <w:sdtPr>
@@ -3637,7 +3583,7 @@
                   <w:storeMappedDataAs w:val="dateTime"/>
                   <w:calendar w:val="gregorian"/>
                 </w:date>
-                <w:id w:val="870218713"/>
+                <w:id w:val="1675558625"/>
               </w:sdtPr>
               <w:sdtContent>
                 <w:r>
@@ -3659,7 +3605,7 @@
                     <w:szCs w:val="22"/>
                     <w:lang w:val="en-US" w:eastAsia="en-US" w:bidi="ar-SA"/>
                   </w:rPr>
-                  <w:t>lick here to enter a date.</w:t>
+                  <w:t>ick here to enter a date.</w:t>
                 </w:r>
                 <w:r>
                   <w:rPr>
@@ -3682,13 +3628,14 @@
         </w:trPr>
         <w:tc>
           <w:tcPr>
-            <w:tcW w:w="3874" w:type="dxa"/>
+            <w:tcW w:w="3873" w:type="dxa"/>
             <w:tcBorders/>
           </w:tcPr>
           <w:p>
             <w:pPr>
               <w:pStyle w:val="Normal"/>
-              <w:widowControl/>
+              <w:widowControl w:val="false"/>
+              <w:suppressAutoHyphens w:val="true"/>
               <w:spacing w:lineRule="auto" w:line="288" w:before="120" w:after="120"/>
               <w:jc w:val="left"/>
               <w:rPr>
@@ -3701,17 +3648,11 @@
             </w:pPr>
             <w:sdt>
               <w:sdtPr>
-                <w:id w:val="885004429"/>
+                <w:id w:val="600424726"/>
               </w:sdtPr>
               <w:sdtContent>
                 <w:r>
-                  <w:rPr>
-                    <w:rFonts w:eastAsia="Calibri"/>
-                    <w:kern w:val="0"/>
-                    <w:sz w:val="22"/>
-                    <w:szCs w:val="22"/>
-                    <w:lang w:val="en-US" w:eastAsia="en-US" w:bidi="ar-SA"/>
-                  </w:rPr>
+                  <w:rPr/>
                   <w:t>Click here to enter text.</w:t>
                 </w:r>
               </w:sdtContent>
@@ -3720,13 +3661,14 @@
         </w:tc>
         <w:tc>
           <w:tcPr>
-            <w:tcW w:w="3346" w:type="dxa"/>
+            <w:tcW w:w="3347" w:type="dxa"/>
             <w:tcBorders/>
           </w:tcPr>
           <w:p>
             <w:pPr>
               <w:pStyle w:val="Normal"/>
-              <w:widowControl/>
+              <w:widowControl w:val="false"/>
+              <w:suppressAutoHyphens w:val="true"/>
               <w:spacing w:lineRule="auto" w:line="288" w:before="120" w:after="120"/>
               <w:jc w:val="left"/>
               <w:rPr>
@@ -3739,12 +3681,10 @@
             </w:pPr>
             <w:r>
               <w:rPr>
-                <w:rFonts w:eastAsia="Calibri" w:cs="Calibri" w:cstheme="minorHAnsi"/>
-                <w:b/>
-                <w:kern w:val="0"/>
-                <w:sz w:val="22"/>
-                <w:szCs w:val="22"/>
-                <w:lang w:val="en-US" w:eastAsia="en-US" w:bidi="ar-SA"/>
+                <w:rFonts w:cs="Calibri" w:cstheme="minorHAnsi"/>
+                <w:b/>
+                <w:sz w:val="24"/>
+                <w:szCs w:val="24"/>
               </w:rPr>
             </w:r>
           </w:p>
@@ -3757,7 +3697,8 @@
           <w:p>
             <w:pPr>
               <w:pStyle w:val="Normal"/>
-              <w:widowControl/>
+              <w:widowControl w:val="false"/>
+              <w:suppressAutoHyphens w:val="true"/>
               <w:spacing w:lineRule="auto" w:line="288" w:before="120" w:after="120"/>
               <w:jc w:val="left"/>
               <w:rPr>
@@ -3777,7 +3718,7 @@
                 <w:szCs w:val="22"/>
                 <w:lang w:val="en-US" w:eastAsia="en-US" w:bidi="ar-SA"/>
               </w:rPr>
-              <w:t>C</w:t>
+              <w:t>Cl</w:t>
             </w:r>
             <w:sdt>
               <w:sdtPr>
@@ -3787,7 +3728,7 @@
                   <w:storeMappedDataAs w:val="dateTime"/>
                   <w:calendar w:val="gregorian"/>
                 </w:date>
-                <w:id w:val="1332056328"/>
+                <w:id w:val="1633314883"/>
               </w:sdtPr>
               <w:sdtContent>
                 <w:r>
@@ -3809,7 +3750,7 @@
                     <w:szCs w:val="22"/>
                     <w:lang w:val="en-US" w:eastAsia="en-US" w:bidi="ar-SA"/>
                   </w:rPr>
-                  <w:t>lick here to enter a date.</w:t>
+                  <w:t>ick here to enter a date.</w:t>
                 </w:r>
                 <w:r>
                   <w:rPr>
@@ -3832,13 +3773,14 @@
         </w:trPr>
         <w:tc>
           <w:tcPr>
-            <w:tcW w:w="3874" w:type="dxa"/>
+            <w:tcW w:w="3873" w:type="dxa"/>
             <w:tcBorders/>
           </w:tcPr>
           <w:p>
             <w:pPr>
               <w:pStyle w:val="Normal"/>
-              <w:widowControl/>
+              <w:widowControl w:val="false"/>
+              <w:suppressAutoHyphens w:val="true"/>
               <w:spacing w:lineRule="auto" w:line="288" w:before="120" w:after="120"/>
               <w:jc w:val="left"/>
               <w:rPr>
@@ -3851,17 +3793,11 @@
             </w:pPr>
             <w:sdt>
               <w:sdtPr>
-                <w:id w:val="1219566027"/>
+                <w:id w:val="292804732"/>
               </w:sdtPr>
               <w:sdtContent>
                 <w:r>
-                  <w:rPr>
-                    <w:rFonts w:eastAsia="Calibri"/>
-                    <w:kern w:val="0"/>
-                    <w:sz w:val="22"/>
-                    <w:szCs w:val="22"/>
-                    <w:lang w:val="en-US" w:eastAsia="en-US" w:bidi="ar-SA"/>
-                  </w:rPr>
+                  <w:rPr/>
                   <w:t>Click here to enter text.</w:t>
                 </w:r>
               </w:sdtContent>
@@ -3870,13 +3806,14 @@
         </w:tc>
         <w:tc>
           <w:tcPr>
-            <w:tcW w:w="3346" w:type="dxa"/>
+            <w:tcW w:w="3347" w:type="dxa"/>
             <w:tcBorders/>
           </w:tcPr>
           <w:p>
             <w:pPr>
               <w:pStyle w:val="Normal"/>
-              <w:widowControl/>
+              <w:widowControl w:val="false"/>
+              <w:suppressAutoHyphens w:val="true"/>
               <w:spacing w:lineRule="auto" w:line="288" w:before="120" w:after="120"/>
               <w:jc w:val="left"/>
               <w:rPr>
@@ -3889,12 +3826,10 @@
             </w:pPr>
             <w:r>
               <w:rPr>
-                <w:rFonts w:eastAsia="Calibri" w:cs="Calibri" w:cstheme="minorHAnsi"/>
-                <w:b/>
-                <w:kern w:val="0"/>
-                <w:sz w:val="22"/>
-                <w:szCs w:val="22"/>
-                <w:lang w:val="en-US" w:eastAsia="en-US" w:bidi="ar-SA"/>
+                <w:rFonts w:cs="Calibri" w:cstheme="minorHAnsi"/>
+                <w:b/>
+                <w:sz w:val="24"/>
+                <w:szCs w:val="24"/>
               </w:rPr>
             </w:r>
           </w:p>
@@ -3907,7 +3842,8 @@
           <w:p>
             <w:pPr>
               <w:pStyle w:val="Normal"/>
-              <w:widowControl/>
+              <w:widowControl w:val="false"/>
+              <w:suppressAutoHyphens w:val="true"/>
               <w:spacing w:lineRule="auto" w:line="288" w:before="120" w:after="120"/>
               <w:jc w:val="left"/>
               <w:rPr>
@@ -3927,7 +3863,7 @@
                 <w:szCs w:val="22"/>
                 <w:lang w:val="en-US" w:eastAsia="en-US" w:bidi="ar-SA"/>
               </w:rPr>
-              <w:t>C</w:t>
+              <w:t>Cl</w:t>
             </w:r>
             <w:sdt>
               <w:sdtPr>
@@ -3937,7 +3873,7 @@
                   <w:storeMappedDataAs w:val="dateTime"/>
                   <w:calendar w:val="gregorian"/>
                 </w:date>
-                <w:id w:val="154505519"/>
+                <w:id w:val="741370515"/>
               </w:sdtPr>
               <w:sdtContent>
                 <w:r>
@@ -3959,7 +3895,7 @@
                     <w:szCs w:val="22"/>
                     <w:lang w:val="en-US" w:eastAsia="en-US" w:bidi="ar-SA"/>
                   </w:rPr>
-                  <w:t>lick here to enter a date.</w:t>
+                  <w:t>ick here to enter a date.</w:t>
                 </w:r>
                 <w:r>
                   <w:rPr>
@@ -3982,13 +3918,14 @@
         </w:trPr>
         <w:tc>
           <w:tcPr>
-            <w:tcW w:w="3874" w:type="dxa"/>
+            <w:tcW w:w="3873" w:type="dxa"/>
             <w:tcBorders/>
           </w:tcPr>
           <w:p>
             <w:pPr>
               <w:pStyle w:val="Normal"/>
-              <w:widowControl/>
+              <w:widowControl w:val="false"/>
+              <w:suppressAutoHyphens w:val="true"/>
               <w:spacing w:lineRule="auto" w:line="288" w:before="120" w:after="120"/>
               <w:jc w:val="left"/>
               <w:rPr>
@@ -4001,17 +3938,11 @@
             </w:pPr>
             <w:sdt>
               <w:sdtPr>
-                <w:id w:val="1309622451"/>
+                <w:id w:val="1670377220"/>
               </w:sdtPr>
               <w:sdtContent>
                 <w:r>
-                  <w:rPr>
-                    <w:rFonts w:eastAsia="Calibri"/>
-                    <w:kern w:val="0"/>
-                    <w:sz w:val="22"/>
-                    <w:szCs w:val="22"/>
-                    <w:lang w:val="en-US" w:eastAsia="en-US" w:bidi="ar-SA"/>
-                  </w:rPr>
+                  <w:rPr/>
                   <w:t>Click here to enter text.</w:t>
                 </w:r>
               </w:sdtContent>
@@ -4020,13 +3951,14 @@
         </w:tc>
         <w:tc>
           <w:tcPr>
-            <w:tcW w:w="3346" w:type="dxa"/>
+            <w:tcW w:w="3347" w:type="dxa"/>
             <w:tcBorders/>
           </w:tcPr>
           <w:p>
             <w:pPr>
               <w:pStyle w:val="Normal"/>
-              <w:widowControl/>
+              <w:widowControl w:val="false"/>
+              <w:suppressAutoHyphens w:val="true"/>
               <w:spacing w:lineRule="auto" w:line="288" w:before="120" w:after="120"/>
               <w:jc w:val="left"/>
               <w:rPr>
@@ -4039,12 +3971,10 @@
             </w:pPr>
             <w:r>
               <w:rPr>
-                <w:rFonts w:eastAsia="Calibri" w:cs="Calibri" w:cstheme="minorHAnsi"/>
-                <w:b/>
-                <w:kern w:val="0"/>
-                <w:sz w:val="22"/>
-                <w:szCs w:val="22"/>
-                <w:lang w:val="en-US" w:eastAsia="en-US" w:bidi="ar-SA"/>
+                <w:rFonts w:cs="Calibri" w:cstheme="minorHAnsi"/>
+                <w:b/>
+                <w:sz w:val="24"/>
+                <w:szCs w:val="24"/>
               </w:rPr>
             </w:r>
           </w:p>
@@ -4057,7 +3987,8 @@
           <w:p>
             <w:pPr>
               <w:pStyle w:val="Normal"/>
-              <w:widowControl/>
+              <w:widowControl w:val="false"/>
+              <w:suppressAutoHyphens w:val="true"/>
               <w:spacing w:lineRule="auto" w:line="288" w:before="120" w:after="120"/>
               <w:jc w:val="left"/>
               <w:rPr>
@@ -4077,7 +4008,7 @@
                 <w:szCs w:val="22"/>
                 <w:lang w:val="en-US" w:eastAsia="en-US" w:bidi="ar-SA"/>
               </w:rPr>
-              <w:t>C</w:t>
+              <w:t>Cl</w:t>
             </w:r>
             <w:sdt>
               <w:sdtPr>
@@ -4087,7 +4018,7 @@
                   <w:storeMappedDataAs w:val="dateTime"/>
                   <w:calendar w:val="gregorian"/>
                 </w:date>
-                <w:id w:val="531587017"/>
+                <w:id w:val="812348042"/>
               </w:sdtPr>
               <w:sdtContent>
                 <w:r>
@@ -4109,7 +4040,7 @@
                     <w:szCs w:val="22"/>
                     <w:lang w:val="en-US" w:eastAsia="en-US" w:bidi="ar-SA"/>
                   </w:rPr>
-                  <w:t>lick here to enter a date.</w:t>
+                  <w:t>ick here to enter a date.</w:t>
                 </w:r>
                 <w:r>
                   <w:rPr>
@@ -4132,13 +4063,14 @@
         </w:trPr>
         <w:tc>
           <w:tcPr>
-            <w:tcW w:w="3874" w:type="dxa"/>
+            <w:tcW w:w="3873" w:type="dxa"/>
             <w:tcBorders/>
           </w:tcPr>
           <w:p>
             <w:pPr>
               <w:pStyle w:val="Normal"/>
-              <w:widowControl/>
+              <w:widowControl w:val="false"/>
+              <w:suppressAutoHyphens w:val="true"/>
               <w:spacing w:lineRule="auto" w:line="288" w:before="120" w:after="120"/>
               <w:jc w:val="left"/>
               <w:rPr>
@@ -4151,17 +4083,11 @@
             </w:pPr>
             <w:sdt>
               <w:sdtPr>
-                <w:id w:val="1919699038"/>
+                <w:id w:val="541867109"/>
               </w:sdtPr>
               <w:sdtContent>
                 <w:r>
-                  <w:rPr>
-                    <w:rFonts w:eastAsia="Calibri"/>
-                    <w:kern w:val="0"/>
-                    <w:sz w:val="22"/>
-                    <w:szCs w:val="22"/>
-                    <w:lang w:val="en-US" w:eastAsia="en-US" w:bidi="ar-SA"/>
-                  </w:rPr>
+                  <w:rPr/>
                   <w:t>Click here to enter text.</w:t>
                 </w:r>
               </w:sdtContent>
@@ -4170,13 +4096,14 @@
         </w:tc>
         <w:tc>
           <w:tcPr>
-            <w:tcW w:w="3346" w:type="dxa"/>
+            <w:tcW w:w="3347" w:type="dxa"/>
             <w:tcBorders/>
           </w:tcPr>
           <w:p>
             <w:pPr>
               <w:pStyle w:val="Normal"/>
-              <w:widowControl/>
+              <w:widowControl w:val="false"/>
+              <w:suppressAutoHyphens w:val="true"/>
               <w:spacing w:lineRule="auto" w:line="288" w:before="120" w:after="120"/>
               <w:jc w:val="left"/>
               <w:rPr>
@@ -4189,12 +4116,10 @@
             </w:pPr>
             <w:r>
               <w:rPr>
-                <w:rFonts w:eastAsia="Calibri" w:cs="Calibri" w:cstheme="minorHAnsi"/>
-                <w:b/>
-                <w:kern w:val="0"/>
-                <w:sz w:val="22"/>
-                <w:szCs w:val="22"/>
-                <w:lang w:val="en-US" w:eastAsia="en-US" w:bidi="ar-SA"/>
+                <w:rFonts w:cs="Calibri" w:cstheme="minorHAnsi"/>
+                <w:b/>
+                <w:sz w:val="24"/>
+                <w:szCs w:val="24"/>
               </w:rPr>
             </w:r>
           </w:p>
@@ -4207,7 +4132,8 @@
           <w:p>
             <w:pPr>
               <w:pStyle w:val="Normal"/>
-              <w:widowControl/>
+              <w:widowControl w:val="false"/>
+              <w:suppressAutoHyphens w:val="true"/>
               <w:spacing w:lineRule="auto" w:line="288" w:before="120" w:after="120"/>
               <w:jc w:val="left"/>
               <w:rPr>
@@ -4227,7 +4153,7 @@
                 <w:szCs w:val="22"/>
                 <w:lang w:val="en-US" w:eastAsia="en-US" w:bidi="ar-SA"/>
               </w:rPr>
-              <w:t>C</w:t>
+              <w:t>Cl</w:t>
             </w:r>
             <w:sdt>
               <w:sdtPr>
@@ -4237,7 +4163,7 @@
                   <w:storeMappedDataAs w:val="dateTime"/>
                   <w:calendar w:val="gregorian"/>
                 </w:date>
-                <w:id w:val="1768189357"/>
+                <w:id w:val="745551838"/>
               </w:sdtPr>
               <w:sdtContent>
                 <w:r>
@@ -4259,7 +4185,7 @@
                     <w:szCs w:val="22"/>
                     <w:lang w:val="en-US" w:eastAsia="en-US" w:bidi="ar-SA"/>
                   </w:rPr>
-                  <w:t>lick here to enter a date.</w:t>
+                  <w:t>ick here to enter a date.</w:t>
                 </w:r>
                 <w:r>
                   <w:rPr>
@@ -4343,7 +4269,7 @@
         <w:docPartGallery w:val="Page Numbers (Bottom of Page)"/>
         <w:docPartUnique w:val="true"/>
       </w:docPartObj>
-      <w:id w:val="813799395"/>
+      <w:id w:val="2028062740"/>
     </w:sdtPr>
     <w:sdtContent>
       <w:p>
@@ -4368,7 +4294,7 @@
         </w:r>
         <w:r>
           <w:rPr>
-            <w:rFonts w:cs="Calibri" w:cstheme="minorHAnsi"/>
+            <w:rFonts w:cs="Calibri"/>
             <w:sz w:val="18"/>
             <w:szCs w:val="18"/>
           </w:rPr>
@@ -4423,7 +4349,7 @@
               <w:storeMappedDataAs w:val="dateTime"/>
               <w:calendar w:val="gregorian"/>
             </w:date>
-            <w:id w:val="49823524"/>
+            <w:id w:val="1806893451"/>
           </w:sdtPr>
           <w:sdtContent>
             <w:r>
@@ -4510,7 +4436,7 @@
     <w:r>
       <w:rPr/>
       <w:drawing>
-        <wp:anchor behindDoc="1" distT="0" distB="0" distL="114300" distR="114300" simplePos="0" locked="0" layoutInCell="0" allowOverlap="1" relativeHeight="6">
+        <wp:anchor behindDoc="0" distT="0" distB="0" distL="114300" distR="114300" simplePos="0" locked="0" layoutInCell="0" allowOverlap="1" relativeHeight="5">
           <wp:simplePos x="0" y="0"/>
           <wp:positionH relativeFrom="column">
             <wp:posOffset>-476250</wp:posOffset>
@@ -5362,6 +5288,7 @@
     <w:qFormat/>
     <w:pPr>
       <w:widowControl/>
+      <w:suppressAutoHyphens w:val="true"/>
       <w:bidi w:val="0"/>
       <w:spacing w:lineRule="auto" w:line="276" w:before="0" w:after="200"/>
       <w:jc w:val="left"/>
@@ -5789,6 +5716,7 @@
     <w:rsid w:val="003f564f"/>
     <w:pPr>
       <w:widowControl/>
+      <w:suppressAutoHyphens w:val="true"/>
       <w:bidi w:val="0"/>
       <w:spacing w:lineRule="auto" w:line="240" w:before="0" w:after="0"/>
       <w:jc w:val="left"/>
@@ -5839,12 +5767,13 @@
     <w:rsid w:val="00765f96"/>
     <w:pPr>
       <w:widowControl w:val="false"/>
+      <w:suppressAutoHyphens w:val="true"/>
       <w:bidi w:val="0"/>
       <w:spacing w:lineRule="auto" w:line="240" w:before="0" w:after="0"/>
       <w:jc w:val="left"/>
     </w:pPr>
     <w:rPr>
-      <w:rFonts w:ascii="Times New Roman" w:hAnsi="Times New Roman" w:cs="Times New Roman" w:eastAsia="Calibri"/>
+      <w:rFonts w:ascii="Times New Roman" w:hAnsi="Times New Roman" w:eastAsia="Calibri" w:cs="Times New Roman"/>
       <w:color w:val="000000"/>
       <w:kern w:val="0"/>
       <w:sz w:val="24"/>

</xml_diff>